<commit_message>
MAJ Partie personnelle + Création Manuel utilisateur
</commit_message>
<xml_diff>
--- a/suivi_perso/dylan/Dylan Chesnouard - Partie personnelle.docx
+++ b/suivi_perso/dylan/Dylan Chesnouard - Partie personnelle.docx
@@ -539,7 +539,8 @@
     </w:p>
     <w:p/>
     <w:sectPr>
-      <w:footerReference w:type="first" r:id="rId13"/>
+      <w:footerReference w:type="default" r:id="rId13"/>
+      <w:footerReference w:type="first" r:id="rId14"/>
       <w:pgSz w:w="11906" w:h="16838"/>
       <w:pgMar w:top="720" w:right="720" w:bottom="720" w:left="720" w:header="708" w:footer="708" w:gutter="0"/>
       <w:pgNumType w:start="1"/>
@@ -577,9 +578,19 @@
 
 <file path=word/footer1.xml><?xml version="1.0" encoding="utf-8"?>
 <w:ftr xmlns:wpc="http://schemas.microsoft.com/office/word/2010/wordprocessingCanvas" xmlns:cx="http://schemas.microsoft.com/office/drawing/2014/chartex" xmlns:cx1="http://schemas.microsoft.com/office/drawing/2015/9/8/chartex" xmlns:cx2="http://schemas.microsoft.com/office/drawing/2015/10/21/chartex" xmlns:cx3="http://schemas.microsoft.com/office/drawing/2016/5/9/chartex" xmlns:cx4="http://schemas.microsoft.com/office/drawing/2016/5/10/chartex" xmlns:cx5="http://schemas.microsoft.com/office/drawing/2016/5/11/chartex" xmlns:cx6="http://schemas.microsoft.com/office/drawing/2016/5/12/chartex" xmlns:cx7="http://schemas.microsoft.com/office/drawing/2016/5/13/chartex" xmlns:cx8="http://schemas.microsoft.com/office/drawing/2016/5/14/chartex" xmlns:mc="http://schemas.openxmlformats.org/markup-compatibility/2006" xmlns:aink="http://schemas.microsoft.com/office/drawing/2016/ink" xmlns:am3d="http://schemas.microsoft.com/office/drawing/2017/model3d" xmlns:o="urn:schemas-microsoft-com:office:office" xmlns:r="http://schemas.openxmlformats.org/officeDocument/2006/relationships" xmlns:m="http://schemas.openxmlformats.org/officeDocument/2006/math" xmlns:v="urn:schemas-microsoft-com:vml" xmlns:wp14="http://schemas.microsoft.com/office/word/2010/wordprocessingDrawing" xmlns:wp="http://schemas.openxmlformats.org/drawingml/2006/wordprocessingDrawing" xmlns:w10="urn:schemas-microsoft-com:office:word" xmlns:w="http://schemas.openxmlformats.org/wordprocessingml/2006/main" xmlns:w14="http://schemas.microsoft.com/office/word/2010/wordml" xmlns:w15="http://schemas.microsoft.com/office/word/2012/wordml" xmlns:w16cid="http://schemas.microsoft.com/office/word/2016/wordml/cid" xmlns:w16se="http://schemas.microsoft.com/office/word/2015/wordml/symex" xmlns:wpg="http://schemas.microsoft.com/office/word/2010/wordprocessingGroup" xmlns:wpi="http://schemas.microsoft.com/office/word/2010/wordprocessingInk" xmlns:wne="http://schemas.microsoft.com/office/word/2006/wordml" xmlns:wps="http://schemas.microsoft.com/office/word/2010/wordprocessingShape" mc:Ignorable="w14 w15 w16se w16cid wp14">
+  <w:p>
+    <w:pPr>
+      <w:pStyle w:val="Pieddepage"/>
+    </w:pPr>
+  </w:p>
+</w:ftr>
+</file>
+
+<file path=word/footer2.xml><?xml version="1.0" encoding="utf-8"?>
+<w:ftr xmlns:wpc="http://schemas.microsoft.com/office/word/2010/wordprocessingCanvas" xmlns:cx="http://schemas.microsoft.com/office/drawing/2014/chartex" xmlns:cx1="http://schemas.microsoft.com/office/drawing/2015/9/8/chartex" xmlns:cx2="http://schemas.microsoft.com/office/drawing/2015/10/21/chartex" xmlns:cx3="http://schemas.microsoft.com/office/drawing/2016/5/9/chartex" xmlns:cx4="http://schemas.microsoft.com/office/drawing/2016/5/10/chartex" xmlns:cx5="http://schemas.microsoft.com/office/drawing/2016/5/11/chartex" xmlns:cx6="http://schemas.microsoft.com/office/drawing/2016/5/12/chartex" xmlns:cx7="http://schemas.microsoft.com/office/drawing/2016/5/13/chartex" xmlns:cx8="http://schemas.microsoft.com/office/drawing/2016/5/14/chartex" xmlns:mc="http://schemas.openxmlformats.org/markup-compatibility/2006" xmlns:aink="http://schemas.microsoft.com/office/drawing/2016/ink" xmlns:am3d="http://schemas.microsoft.com/office/drawing/2017/model3d" xmlns:o="urn:schemas-microsoft-com:office:office" xmlns:r="http://schemas.openxmlformats.org/officeDocument/2006/relationships" xmlns:m="http://schemas.openxmlformats.org/officeDocument/2006/math" xmlns:v="urn:schemas-microsoft-com:vml" xmlns:wp14="http://schemas.microsoft.com/office/word/2010/wordprocessingDrawing" xmlns:wp="http://schemas.openxmlformats.org/drawingml/2006/wordprocessingDrawing" xmlns:w10="urn:schemas-microsoft-com:office:word" xmlns:w="http://schemas.openxmlformats.org/wordprocessingml/2006/main" xmlns:w14="http://schemas.microsoft.com/office/word/2010/wordml" xmlns:w15="http://schemas.microsoft.com/office/word/2012/wordml" xmlns:w16cid="http://schemas.microsoft.com/office/word/2016/wordml/cid" xmlns:w16se="http://schemas.microsoft.com/office/word/2015/wordml/symex" xmlns:wpg="http://schemas.microsoft.com/office/word/2010/wordprocessingGroup" xmlns:wpi="http://schemas.microsoft.com/office/word/2010/wordprocessingInk" xmlns:wne="http://schemas.microsoft.com/office/word/2006/wordml" xmlns:wps="http://schemas.microsoft.com/office/word/2010/wordprocessingShape" mc:Ignorable="w14 w15 w16se w16cid wp14">
   <w:sdt>
     <w:sdtPr>
-      <w:id w:val="-646284386"/>
+      <w:id w:val="1844125631"/>
       <w:docPartObj>
         <w:docPartGallery w:val="Page Numbers (Bottom of Page)"/>
         <w:docPartUnique/>
@@ -597,7 +608,7 @@
           <mc:AlternateContent>
             <mc:Choice Requires="wpg">
               <w:drawing>
-                <wp:anchor distT="0" distB="0" distL="114300" distR="114300" simplePos="0" relativeHeight="251665408" behindDoc="0" locked="0" layoutInCell="1" allowOverlap="1">
+                <wp:anchor distT="0" distB="0" distL="114300" distR="114300" simplePos="0" relativeHeight="251667456" behindDoc="0" locked="0" layoutInCell="1" allowOverlap="1" wp14:anchorId="47903865" wp14:editId="02D050CA">
                   <wp:simplePos x="0" y="0"/>
                   <wp:positionH relativeFrom="page">
                     <wp:align>center</wp:align>
@@ -608,7 +619,7 @@
                   <wp:extent cx="7753350" cy="190500"/>
                   <wp:effectExtent l="9525" t="9525" r="9525" b="0"/>
                   <wp:wrapNone/>
-                  <wp:docPr id="28" name="Groupe 28"/>
+                  <wp:docPr id="3" name="Groupe 3"/>
                   <wp:cNvGraphicFramePr>
                     <a:graphicFrameLocks xmlns:a="http://schemas.openxmlformats.org/drawingml/2006/main"/>
                   </wp:cNvGraphicFramePr>
@@ -621,13 +632,13 @@
                         <wpg:grpSpPr bwMode="auto">
                           <a:xfrm>
                             <a:off x="0" y="0"/>
-                            <a:ext cx="7753350" cy="190500"/>
+                            <a:ext cx="7753347" cy="190500"/>
                             <a:chOff x="0" y="14970"/>
                             <a:chExt cx="12255" cy="300"/>
                           </a:xfrm>
                         </wpg:grpSpPr>
                         <wps:wsp>
-                          <wps:cNvPr id="29" name="Text Box 25"/>
+                          <wps:cNvPr id="4" name="Text Box 25"/>
                           <wps:cNvSpPr txBox="1">
                             <a:spLocks noChangeArrowheads="1"/>
                           </wps:cNvSpPr>
@@ -683,7 +694,7 @@
                                     <w:noProof/>
                                     <w:color w:val="8C8C8C" w:themeColor="background1" w:themeShade="8C"/>
                                   </w:rPr>
-                                  <w:t>1</w:t>
+                                  <w:t>2</w:t>
                                 </w:r>
                                 <w:r>
                                   <w:rPr>
@@ -699,7 +710,7 @@
                           </wps:bodyPr>
                         </wps:wsp>
                         <wpg:grpSp>
-                          <wpg:cNvPr id="30" name="Group 31"/>
+                          <wpg:cNvPr id="5" name="Group 31"/>
                           <wpg:cNvGrpSpPr>
                             <a:grpSpLocks/>
                           </wpg:cNvGrpSpPr>
@@ -712,7 +723,7 @@
                             </a:xfrm>
                           </wpg:grpSpPr>
                           <wps:wsp>
-                            <wps:cNvPr id="31" name="AutoShape 27"/>
+                            <wps:cNvPr id="6" name="AutoShape 27"/>
                             <wps:cNvCnPr>
                               <a:cxnSpLocks noChangeShapeType="1"/>
                             </wps:cNvCnPr>
@@ -746,7 +757,7 @@
                             <wps:bodyPr/>
                           </wps:wsp>
                           <wps:wsp>
-                            <wps:cNvPr id="32" name="AutoShape 28"/>
+                            <wps:cNvPr id="7" name="AutoShape 28"/>
                             <wps:cNvCnPr>
                               <a:cxnSpLocks noChangeShapeType="1"/>
                             </wps:cNvCnPr>
@@ -794,12 +805,12 @@
             </mc:Choice>
             <mc:Fallback>
               <w:pict>
-                <v:group id="Groupe 28" o:spid="_x0000_s1026" style="position:absolute;margin-left:0;margin-top:0;width:610.5pt;height:15pt;z-index:251665408;mso-width-percent:1000;mso-position-horizontal:center;mso-position-horizontal-relative:page;mso-position-vertical:center;mso-position-vertical-relative:bottom-margin-area;mso-width-percent:1000" coordorigin=",14970" coordsize="12255,300" o:gfxdata="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">
+                <v:group w14:anchorId="47903865" id="Groupe 3" o:spid="_x0000_s1026" style="position:absolute;margin-left:0;margin-top:0;width:610.5pt;height:15pt;z-index:251667456;mso-width-percent:1000;mso-position-horizontal:center;mso-position-horizontal-relative:page;mso-position-vertical:center;mso-position-vertical-relative:bottom-margin-area;mso-width-percent:1000" coordorigin=",14970" coordsize="12255,300" o:gfxdata="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">
                   <v:shapetype id="_x0000_t202" coordsize="21600,21600" o:spt="202" path="m,l,21600r21600,l21600,xe">
                     <v:stroke joinstyle="miter"/>
                     <v:path gradientshapeok="t" o:connecttype="rect"/>
                   </v:shapetype>
-                  <v:shape id="Text Box 25" o:spid="_x0000_s1027" type="#_x0000_t202" style="position:absolute;left:10803;top:14982;width:659;height:288;visibility:visible;mso-wrap-style:square;v-text-anchor:top" o:gfxdata="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" filled="f" stroked="f">
+                  <v:shape id="Text Box 25" o:spid="_x0000_s1027" type="#_x0000_t202" style="position:absolute;left:10803;top:14982;width:659;height:288;visibility:visible;mso-wrap-style:square;v-text-anchor:top" o:gfxdata="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" filled="f" stroked="f">
                     <v:textbox inset="0,0,0,0">
                       <w:txbxContent>
                         <w:p>
@@ -820,7 +831,7 @@
                               <w:noProof/>
                               <w:color w:val="8C8C8C" w:themeColor="background1" w:themeShade="8C"/>
                             </w:rPr>
-                            <w:t>1</w:t>
+                            <w:t>2</w:t>
                           </w:r>
                           <w:r>
                             <w:rPr>
@@ -832,7 +843,7 @@
                       </w:txbxContent>
                     </v:textbox>
                   </v:shape>
-                  <v:group id="Group 31" o:spid="_x0000_s1028" style="position:absolute;top:14970;width:12255;height:230;flip:x" coordorigin="-8,14978" coordsize="12255,230" o:gfxdata="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">
+                  <v:group id="Group 31" o:spid="_x0000_s1028" style="position:absolute;top:14970;width:12255;height:230;flip:x" coordorigin="-8,14978" coordsize="12255,230" o:gfxdata="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">
                     <v:shapetype id="_x0000_t34" coordsize="21600,21600" o:spt="34" o:oned="t" adj="10800" path="m,l@0,0@0,21600,21600,21600e" filled="f">
                       <v:stroke joinstyle="miter"/>
                       <v:formulas>
@@ -844,8 +855,8 @@
                       </v:handles>
                       <o:lock v:ext="edit" shapetype="t"/>
                     </v:shapetype>
-                    <v:shape id="AutoShape 27" o:spid="_x0000_s1029" type="#_x0000_t34" style="position:absolute;left:-8;top:14978;width:1260;height:230;flip:y;visibility:visible;mso-wrap-style:square" o:connectortype="elbow" o:gfxdata="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" strokecolor="#a5a5a5"/>
-                    <v:shape id="AutoShape 28" o:spid="_x0000_s1030" type="#_x0000_t34" style="position:absolute;left:1252;top:14978;width:10995;height:230;rotation:180;visibility:visible;mso-wrap-style:square" o:connectortype="elbow" o:gfxdata="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" adj="20904" strokecolor="#a5a5a5"/>
+                    <v:shape id="AutoShape 27" o:spid="_x0000_s1029" type="#_x0000_t34" style="position:absolute;left:-8;top:14978;width:1260;height:230;flip:y;visibility:visible;mso-wrap-style:square" o:connectortype="elbow" o:gfxdata="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" strokecolor="#a5a5a5"/>
+                    <v:shape id="AutoShape 28" o:spid="_x0000_s1030" type="#_x0000_t34" style="position:absolute;left:1252;top:14978;width:10995;height:230;rotation:180;visibility:visible;mso-wrap-style:square" o:connectortype="elbow" o:gfxdata="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" adj="20904" strokecolor="#a5a5a5"/>
                   </v:group>
                   <w10:wrap anchorx="page" anchory="margin"/>
                 </v:group>
@@ -859,7 +870,7 @@
 </w:ftr>
 </file>
 
-<file path=word/footer2.xml><?xml version="1.0" encoding="utf-8"?>
+<file path=word/footer3.xml><?xml version="1.0" encoding="utf-8"?>
 <w:ftr xmlns:wpc="http://schemas.microsoft.com/office/word/2010/wordprocessingCanvas" xmlns:cx="http://schemas.microsoft.com/office/drawing/2014/chartex" xmlns:cx1="http://schemas.microsoft.com/office/drawing/2015/9/8/chartex" xmlns:cx2="http://schemas.microsoft.com/office/drawing/2015/10/21/chartex" xmlns:cx3="http://schemas.microsoft.com/office/drawing/2016/5/9/chartex" xmlns:cx4="http://schemas.microsoft.com/office/drawing/2016/5/10/chartex" xmlns:cx5="http://schemas.microsoft.com/office/drawing/2016/5/11/chartex" xmlns:cx6="http://schemas.microsoft.com/office/drawing/2016/5/12/chartex" xmlns:cx7="http://schemas.microsoft.com/office/drawing/2016/5/13/chartex" xmlns:cx8="http://schemas.microsoft.com/office/drawing/2016/5/14/chartex" xmlns:mc="http://schemas.openxmlformats.org/markup-compatibility/2006" xmlns:aink="http://schemas.microsoft.com/office/drawing/2016/ink" xmlns:am3d="http://schemas.microsoft.com/office/drawing/2017/model3d" xmlns:o="urn:schemas-microsoft-com:office:office" xmlns:r="http://schemas.openxmlformats.org/officeDocument/2006/relationships" xmlns:m="http://schemas.openxmlformats.org/officeDocument/2006/math" xmlns:v="urn:schemas-microsoft-com:vml" xmlns:wp14="http://schemas.microsoft.com/office/word/2010/wordprocessingDrawing" xmlns:wp="http://schemas.openxmlformats.org/drawingml/2006/wordprocessingDrawing" xmlns:w10="urn:schemas-microsoft-com:office:word" xmlns:w="http://schemas.openxmlformats.org/wordprocessingml/2006/main" xmlns:w14="http://schemas.microsoft.com/office/word/2010/wordml" xmlns:w15="http://schemas.microsoft.com/office/word/2012/wordml" xmlns:w16cid="http://schemas.microsoft.com/office/word/2016/wordml/cid" xmlns:w16se="http://schemas.microsoft.com/office/word/2015/wordml/symex" xmlns:wpg="http://schemas.microsoft.com/office/word/2010/wordprocessingGroup" xmlns:wpi="http://schemas.microsoft.com/office/word/2010/wordprocessingInk" xmlns:wne="http://schemas.microsoft.com/office/word/2006/wordml" xmlns:wps="http://schemas.microsoft.com/office/word/2010/wordprocessingShape" mc:Ignorable="w14 w15 w16se w16cid wp14">
   <w:sdt>
     <w:sdtPr>
@@ -869,6 +880,7 @@
         <w:docPartUnique/>
       </w:docPartObj>
     </w:sdtPr>
+    <w:sdtEndPr/>
     <w:sdtContent>
       <w:p>
         <w:pPr>
@@ -1190,13 +1202,33 @@
   <w:p>
     <w:pPr>
       <w:pStyle w:val="En-tte"/>
-      <w:pBdr>
-        <w:bottom w:val="single" w:sz="4" w:space="1" w:color="auto"/>
-      </w:pBdr>
-      <w:jc w:val="center"/>
+      <w:rPr>
+        <w:b/>
+      </w:rPr>
     </w:pPr>
     <w:r>
-      <w:t>Dossier technique du projet – Partie personnelle – Dylan CHESNOUARD</w:t>
+      <w:rPr>
+        <w:b/>
+      </w:rPr>
+      <w:t>CHESNOUARD Dylan</w:t>
+    </w:r>
+    <w:r>
+      <w:rPr>
+        <w:b/>
+      </w:rPr>
+      <w:ptab w:relativeTo="margin" w:alignment="center" w:leader="none"/>
+    </w:r>
+    <w:r>
+      <w:rPr>
+        <w:b/>
+      </w:rPr>
+      <w:ptab w:relativeTo="margin" w:alignment="right" w:leader="none"/>
+    </w:r>
+    <w:r>
+      <w:rPr>
+        <w:b/>
+      </w:rPr>
+      <w:t>SFL2 – Supervision de serre</w:t>
     </w:r>
   </w:p>
 </w:hdr>
@@ -2007,6 +2039,515 @@
 </w:styles>
 </file>
 
+<file path=word/glossary/document.xml><?xml version="1.0" encoding="utf-8"?>
+<w:glossaryDocument xmlns:wpc="http://schemas.microsoft.com/office/word/2010/wordprocessingCanvas" xmlns:cx="http://schemas.microsoft.com/office/drawing/2014/chartex" xmlns:cx1="http://schemas.microsoft.com/office/drawing/2015/9/8/chartex" xmlns:cx2="http://schemas.microsoft.com/office/drawing/2015/10/21/chartex" xmlns:cx3="http://schemas.microsoft.com/office/drawing/2016/5/9/chartex" xmlns:cx4="http://schemas.microsoft.com/office/drawing/2016/5/10/chartex" xmlns:cx5="http://schemas.microsoft.com/office/drawing/2016/5/11/chartex" xmlns:cx6="http://schemas.microsoft.com/office/drawing/2016/5/12/chartex" xmlns:cx7="http://schemas.microsoft.com/office/drawing/2016/5/13/chartex" xmlns:cx8="http://schemas.microsoft.com/office/drawing/2016/5/14/chartex" xmlns:mc="http://schemas.openxmlformats.org/markup-compatibility/2006" xmlns:aink="http://schemas.microsoft.com/office/drawing/2016/ink" xmlns:am3d="http://schemas.microsoft.com/office/drawing/2017/model3d" xmlns:o="urn:schemas-microsoft-com:office:office" xmlns:r="http://schemas.openxmlformats.org/officeDocument/2006/relationships" xmlns:m="http://schemas.openxmlformats.org/officeDocument/2006/math" xmlns:v="urn:schemas-microsoft-com:vml" xmlns:wp14="http://schemas.microsoft.com/office/word/2010/wordprocessingDrawing" xmlns:wp="http://schemas.openxmlformats.org/drawingml/2006/wordprocessingDrawing" xmlns:w10="urn:schemas-microsoft-com:office:word" xmlns:w="http://schemas.openxmlformats.org/wordprocessingml/2006/main" xmlns:w14="http://schemas.microsoft.com/office/word/2010/wordml" xmlns:w15="http://schemas.microsoft.com/office/word/2012/wordml" xmlns:w16cid="http://schemas.microsoft.com/office/word/2016/wordml/cid" xmlns:w16se="http://schemas.microsoft.com/office/word/2015/wordml/symex" xmlns:wpg="http://schemas.microsoft.com/office/word/2010/wordprocessingGroup" xmlns:wpi="http://schemas.microsoft.com/office/word/2010/wordprocessingInk" xmlns:wne="http://schemas.microsoft.com/office/word/2006/wordml" xmlns:wps="http://schemas.microsoft.com/office/word/2010/wordprocessingShape" mc:Ignorable="w14 w15 w16se w16cid wp14"/>
+</file>
+
+<file path=word/glossary/fontTable.xml><?xml version="1.0" encoding="utf-8"?>
+<w:fonts xmlns:mc="http://schemas.openxmlformats.org/markup-compatibility/2006" xmlns:r="http://schemas.openxmlformats.org/officeDocument/2006/relationships" xmlns:w="http://schemas.openxmlformats.org/wordprocessingml/2006/main" xmlns:w14="http://schemas.microsoft.com/office/word/2010/wordml" xmlns:w15="http://schemas.microsoft.com/office/word/2012/wordml" xmlns:w16cid="http://schemas.microsoft.com/office/word/2016/wordml/cid" xmlns:w16se="http://schemas.microsoft.com/office/word/2015/wordml/symex" mc:Ignorable="w14 w15 w16se w16cid">
+  <w:font w:name="Times New Roman">
+    <w:panose1 w:val="02020603050405020304"/>
+    <w:charset w:val="00"/>
+    <w:family w:val="roman"/>
+    <w:pitch w:val="variable"/>
+    <w:sig w:usb0="E0002AFF" w:usb1="C0007841" w:usb2="00000009" w:usb3="00000000" w:csb0="000001FF" w:csb1="00000000"/>
+  </w:font>
+  <w:font w:name="Calibri">
+    <w:panose1 w:val="020F0502020204030204"/>
+    <w:charset w:val="00"/>
+    <w:family w:val="swiss"/>
+    <w:pitch w:val="variable"/>
+    <w:sig w:usb0="E00002FF" w:usb1="4000ACFF" w:usb2="00000001" w:usb3="00000000" w:csb0="0000019F" w:csb1="00000000"/>
+  </w:font>
+  <w:font w:name="Calibri Light">
+    <w:panose1 w:val="020F0302020204030204"/>
+    <w:charset w:val="00"/>
+    <w:family w:val="swiss"/>
+    <w:pitch w:val="variable"/>
+    <w:sig w:usb0="A00002EF" w:usb1="4000207B" w:usb2="00000000" w:usb3="00000000" w:csb0="0000009F" w:csb1="00000000"/>
+  </w:font>
+</w:fonts>
+</file>
+
+<file path=word/glossary/settings.xml><?xml version="1.0" encoding="utf-8"?>
+<w:settings xmlns:mc="http://schemas.openxmlformats.org/markup-compatibility/2006" xmlns:o="urn:schemas-microsoft-com:office:office" xmlns:r="http://schemas.openxmlformats.org/officeDocument/2006/relationships" xmlns:m="http://schemas.openxmlformats.org/officeDocument/2006/math" xmlns:v="urn:schemas-microsoft-com:vml" xmlns:w10="urn:schemas-microsoft-com:office:word" xmlns:w="http://schemas.openxmlformats.org/wordprocessingml/2006/main" xmlns:w14="http://schemas.microsoft.com/office/word/2010/wordml" xmlns:w15="http://schemas.microsoft.com/office/word/2012/wordml" xmlns:w16cid="http://schemas.microsoft.com/office/word/2016/wordml/cid" xmlns:w16se="http://schemas.microsoft.com/office/word/2015/wordml/symex" xmlns:sl="http://schemas.openxmlformats.org/schemaLibrary/2006/main" mc:Ignorable="w14 w15 w16se w16cid">
+  <w:view w:val="normal"/>
+  <w:defaultTabStop w:val="708"/>
+  <w:hyphenationZone w:val="425"/>
+  <w:characterSpacingControl w:val="doNotCompress"/>
+  <w:compat>
+    <w:useFELayout/>
+    <w:compatSetting w:name="compatibilityMode" w:uri="http://schemas.microsoft.com/office/word" w:val="15"/>
+    <w:compatSetting w:name="overrideTableStyleFontSizeAndJustification" w:uri="http://schemas.microsoft.com/office/word" w:val="1"/>
+    <w:compatSetting w:name="enableOpenTypeFeatures" w:uri="http://schemas.microsoft.com/office/word" w:val="1"/>
+    <w:compatSetting w:name="doNotFlipMirrorIndents" w:uri="http://schemas.microsoft.com/office/word" w:val="1"/>
+    <w:compatSetting w:name="differentiateMultirowTableHeaders" w:uri="http://schemas.microsoft.com/office/word" w:val="1"/>
+  </w:compat>
+  <w:rsids>
+    <w:rsidRoot w:val="00A1654D"/>
+    <w:rsid w:val="00A1654D"/>
+    <w:rsid w:val="00C54828"/>
+  </w:rsids>
+  <m:mathPr>
+    <m:mathFont m:val="Cambria Math"/>
+    <m:brkBin m:val="before"/>
+    <m:brkBinSub m:val="--"/>
+    <m:smallFrac m:val="0"/>
+    <m:dispDef/>
+    <m:lMargin m:val="0"/>
+    <m:rMargin m:val="0"/>
+    <m:defJc m:val="centerGroup"/>
+    <m:wrapIndent m:val="1440"/>
+    <m:intLim m:val="subSup"/>
+    <m:naryLim m:val="undOvr"/>
+  </m:mathPr>
+  <w:themeFontLang w:val="fr-FR"/>
+  <w:clrSchemeMapping w:bg1="light1" w:t1="dark1" w:bg2="light2" w:t2="dark2" w:accent1="accent1" w:accent2="accent2" w:accent3="accent3" w:accent4="accent4" w:accent5="accent5" w:accent6="accent6" w:hyperlink="hyperlink" w:followedHyperlink="followedHyperlink"/>
+  <w:decimalSymbol w:val=","/>
+  <w:listSeparator w:val=";"/>
+  <w15:chartTrackingRefBased/>
+</w:settings>
+</file>
+
+<file path=word/glossary/styles.xml><?xml version="1.0" encoding="utf-8"?>
+<w:styles xmlns:mc="http://schemas.openxmlformats.org/markup-compatibility/2006" xmlns:r="http://schemas.openxmlformats.org/officeDocument/2006/relationships" xmlns:w="http://schemas.openxmlformats.org/wordprocessingml/2006/main" xmlns:w14="http://schemas.microsoft.com/office/word/2010/wordml" xmlns:w15="http://schemas.microsoft.com/office/word/2012/wordml" xmlns:w16cid="http://schemas.microsoft.com/office/word/2016/wordml/cid" xmlns:w16se="http://schemas.microsoft.com/office/word/2015/wordml/symex" mc:Ignorable="w14 w15 w16se w16cid">
+  <w:docDefaults>
+    <w:rPrDefault>
+      <w:rPr>
+        <w:rFonts w:asciiTheme="minorHAnsi" w:eastAsiaTheme="minorEastAsia" w:hAnsiTheme="minorHAnsi" w:cstheme="minorBidi"/>
+        <w:sz w:val="22"/>
+        <w:szCs w:val="22"/>
+        <w:lang w:val="fr-FR" w:eastAsia="fr-FR" w:bidi="ar-SA"/>
+      </w:rPr>
+    </w:rPrDefault>
+    <w:pPrDefault>
+      <w:pPr>
+        <w:spacing w:after="160" w:line="259" w:lineRule="auto"/>
+      </w:pPr>
+    </w:pPrDefault>
+  </w:docDefaults>
+  <w:latentStyles w:defLockedState="0" w:defUIPriority="99" w:defSemiHidden="0" w:defUnhideWhenUsed="0" w:defQFormat="0" w:count="375">
+    <w:lsdException w:name="Normal" w:uiPriority="0" w:qFormat="1"/>
+    <w:lsdException w:name="heading 1" w:uiPriority="9" w:qFormat="1"/>
+    <w:lsdException w:name="heading 2" w:semiHidden="1" w:uiPriority="9" w:unhideWhenUsed="1" w:qFormat="1"/>
+    <w:lsdException w:name="heading 3" w:semiHidden="1" w:uiPriority="9" w:unhideWhenUsed="1" w:qFormat="1"/>
+    <w:lsdException w:name="heading 4" w:semiHidden="1" w:uiPriority="9" w:unhideWhenUsed="1" w:qFormat="1"/>
+    <w:lsdException w:name="heading 5" w:semiHidden="1" w:uiPriority="9" w:unhideWhenUsed="1" w:qFormat="1"/>
+    <w:lsdException w:name="heading 6" w:semiHidden="1" w:uiPriority="9" w:unhideWhenUsed="1" w:qFormat="1"/>
+    <w:lsdException w:name="heading 7" w:semiHidden="1" w:uiPriority="9" w:unhideWhenUsed="1" w:qFormat="1"/>
+    <w:lsdException w:name="heading 8" w:semiHidden="1" w:uiPriority="9" w:unhideWhenUsed="1" w:qFormat="1"/>
+    <w:lsdException w:name="heading 9" w:semiHidden="1" w:uiPriority="9" w:unhideWhenUsed="1" w:qFormat="1"/>
+    <w:lsdException w:name="index 1" w:semiHidden="1" w:unhideWhenUsed="1"/>
+    <w:lsdException w:name="index 2" w:semiHidden="1" w:unhideWhenUsed="1"/>
+    <w:lsdException w:name="index 3" w:semiHidden="1" w:unhideWhenUsed="1"/>
+    <w:lsdException w:name="index 4" w:semiHidden="1" w:unhideWhenUsed="1"/>
+    <w:lsdException w:name="index 5" w:semiHidden="1" w:unhideWhenUsed="1"/>
+    <w:lsdException w:name="index 6" w:semiHidden="1" w:unhideWhenUsed="1"/>
+    <w:lsdException w:name="index 7" w:semiHidden="1" w:unhideWhenUsed="1"/>
+    <w:lsdException w:name="index 8" w:semiHidden="1" w:unhideWhenUsed="1"/>
+    <w:lsdException w:name="index 9" w:semiHidden="1" w:unhideWhenUsed="1"/>
+    <w:lsdException w:name="toc 1" w:semiHidden="1" w:uiPriority="39" w:unhideWhenUsed="1"/>
+    <w:lsdException w:name="toc 2" w:semiHidden="1" w:uiPriority="39" w:unhideWhenUsed="1"/>
+    <w:lsdException w:name="toc 3" w:semiHidden="1" w:uiPriority="39" w:unhideWhenUsed="1"/>
+    <w:lsdException w:name="toc 4" w:semiHidden="1" w:uiPriority="39" w:unhideWhenUsed="1"/>
+    <w:lsdException w:name="toc 5" w:semiHidden="1" w:uiPriority="39" w:unhideWhenUsed="1"/>
+    <w:lsdException w:name="toc 6" w:semiHidden="1" w:uiPriority="39" w:unhideWhenUsed="1"/>
+    <w:lsdException w:name="toc 7" w:semiHidden="1" w:uiPriority="39" w:unhideWhenUsed="1"/>
+    <w:lsdException w:name="toc 8" w:semiHidden="1" w:uiPriority="39" w:unhideWhenUsed="1"/>
+    <w:lsdException w:name="toc 9" w:semiHidden="1" w:uiPriority="39" w:unhideWhenUsed="1"/>
+    <w:lsdException w:name="Normal Indent" w:semiHidden="1" w:unhideWhenUsed="1"/>
+    <w:lsdException w:name="footnote text" w:semiHidden="1" w:unhideWhenUsed="1"/>
+    <w:lsdException w:name="annotation text" w:semiHidden="1" w:unhideWhenUsed="1"/>
+    <w:lsdException w:name="header" w:semiHidden="1" w:unhideWhenUsed="1"/>
+    <w:lsdException w:name="footer" w:semiHidden="1" w:unhideWhenUsed="1"/>
+    <w:lsdException w:name="index heading" w:semiHidden="1" w:unhideWhenUsed="1"/>
+    <w:lsdException w:name="caption" w:semiHidden="1" w:uiPriority="35" w:unhideWhenUsed="1" w:qFormat="1"/>
+    <w:lsdException w:name="table of figures" w:semiHidden="1" w:unhideWhenUsed="1"/>
+    <w:lsdException w:name="envelope address" w:semiHidden="1" w:unhideWhenUsed="1"/>
+    <w:lsdException w:name="envelope return" w:semiHidden="1" w:unhideWhenUsed="1"/>
+    <w:lsdException w:name="footnote reference" w:semiHidden="1" w:unhideWhenUsed="1"/>
+    <w:lsdException w:name="annotation reference" w:semiHidden="1" w:unhideWhenUsed="1"/>
+    <w:lsdException w:name="line number" w:semiHidden="1" w:unhideWhenUsed="1"/>
+    <w:lsdException w:name="page number" w:semiHidden="1" w:unhideWhenUsed="1"/>
+    <w:lsdException w:name="endnote reference" w:semiHidden="1" w:unhideWhenUsed="1"/>
+    <w:lsdException w:name="endnote text" w:semiHidden="1" w:unhideWhenUsed="1"/>
+    <w:lsdException w:name="table of authorities" w:semiHidden="1" w:unhideWhenUsed="1"/>
+    <w:lsdException w:name="macro" w:semiHidden="1" w:unhideWhenUsed="1"/>
+    <w:lsdException w:name="toa heading" w:semiHidden="1" w:unhideWhenUsed="1"/>
+    <w:lsdException w:name="List" w:semiHidden="1" w:unhideWhenUsed="1"/>
+    <w:lsdException w:name="List Bullet" w:semiHidden="1" w:unhideWhenUsed="1"/>
+    <w:lsdException w:name="List Number" w:semiHidden="1" w:unhideWhenUsed="1"/>
+    <w:lsdException w:name="List 2" w:semiHidden="1" w:unhideWhenUsed="1"/>
+    <w:lsdException w:name="List 3" w:semiHidden="1" w:unhideWhenUsed="1"/>
+    <w:lsdException w:name="List 4" w:semiHidden="1" w:unhideWhenUsed="1"/>
+    <w:lsdException w:name="List 5" w:semiHidden="1" w:unhideWhenUsed="1"/>
+    <w:lsdException w:name="List Bullet 2" w:semiHidden="1" w:unhideWhenUsed="1"/>
+    <w:lsdException w:name="List Bullet 3" w:semiHidden="1" w:unhideWhenUsed="1"/>
+    <w:lsdException w:name="List Bullet 4" w:semiHidden="1" w:unhideWhenUsed="1"/>
+    <w:lsdException w:name="List Bullet 5" w:semiHidden="1" w:unhideWhenUsed="1"/>
+    <w:lsdException w:name="List Number 2" w:semiHidden="1" w:unhideWhenUsed="1"/>
+    <w:lsdException w:name="List Number 3" w:semiHidden="1" w:unhideWhenUsed="1"/>
+    <w:lsdException w:name="List Number 4" w:semiHidden="1" w:unhideWhenUsed="1"/>
+    <w:lsdException w:name="List Number 5" w:semiHidden="1" w:unhideWhenUsed="1"/>
+    <w:lsdException w:name="Title" w:uiPriority="10" w:qFormat="1"/>
+    <w:lsdException w:name="Closing" w:semiHidden="1" w:unhideWhenUsed="1"/>
+    <w:lsdException w:name="Signature" w:semiHidden="1" w:unhideWhenUsed="1"/>
+    <w:lsdException w:name="Default Paragraph Font" w:semiHidden="1" w:uiPriority="1" w:unhideWhenUsed="1"/>
+    <w:lsdException w:name="Body Text" w:semiHidden="1" w:unhideWhenUsed="1"/>
+    <w:lsdException w:name="Body Text Indent" w:semiHidden="1" w:unhideWhenUsed="1"/>
+    <w:lsdException w:name="List Continue" w:semiHidden="1" w:unhideWhenUsed="1"/>
+    <w:lsdException w:name="List Continue 2" w:semiHidden="1" w:unhideWhenUsed="1"/>
+    <w:lsdException w:name="List Continue 3" w:semiHidden="1" w:unhideWhenUsed="1"/>
+    <w:lsdException w:name="List Continue 4" w:semiHidden="1" w:unhideWhenUsed="1"/>
+    <w:lsdException w:name="List Continue 5" w:semiHidden="1" w:unhideWhenUsed="1"/>
+    <w:lsdException w:name="Message Header" w:semiHidden="1" w:unhideWhenUsed="1"/>
+    <w:lsdException w:name="Subtitle" w:uiPriority="11" w:qFormat="1"/>
+    <w:lsdException w:name="Salutation" w:semiHidden="1" w:unhideWhenUsed="1"/>
+    <w:lsdException w:name="Date" w:semiHidden="1" w:unhideWhenUsed="1"/>
+    <w:lsdException w:name="Body Text First Indent" w:semiHidden="1" w:unhideWhenUsed="1"/>
+    <w:lsdException w:name="Body Text First Indent 2" w:semiHidden="1" w:unhideWhenUsed="1"/>
+    <w:lsdException w:name="Note Heading" w:semiHidden="1" w:unhideWhenUsed="1"/>
+    <w:lsdException w:name="Body Text 2" w:semiHidden="1" w:unhideWhenUsed="1"/>
+    <w:lsdException w:name="Body Text 3" w:semiHidden="1" w:unhideWhenUsed="1"/>
+    <w:lsdException w:name="Body Text Indent 2" w:semiHidden="1" w:unhideWhenUsed="1"/>
+    <w:lsdException w:name="Body Text Indent 3" w:semiHidden="1" w:unhideWhenUsed="1"/>
+    <w:lsdException w:name="Block Text" w:semiHidden="1" w:unhideWhenUsed="1"/>
+    <w:lsdException w:name="Hyperlink" w:semiHidden="1" w:unhideWhenUsed="1"/>
+    <w:lsdException w:name="FollowedHyperlink" w:semiHidden="1" w:unhideWhenUsed="1"/>
+    <w:lsdException w:name="Strong" w:uiPriority="22" w:qFormat="1"/>
+    <w:lsdException w:name="Emphasis" w:uiPriority="20" w:qFormat="1"/>
+    <w:lsdException w:name="Document Map" w:semiHidden="1" w:unhideWhenUsed="1"/>
+    <w:lsdException w:name="Plain Text" w:semiHidden="1" w:unhideWhenUsed="1"/>
+    <w:lsdException w:name="E-mail Signature" w:semiHidden="1" w:unhideWhenUsed="1"/>
+    <w:lsdException w:name="HTML Top of Form" w:semiHidden="1" w:unhideWhenUsed="1"/>
+    <w:lsdException w:name="HTML Bottom of Form" w:semiHidden="1" w:unhideWhenUsed="1"/>
+    <w:lsdException w:name="Normal (Web)" w:semiHidden="1" w:unhideWhenUsed="1"/>
+    <w:lsdException w:name="HTML Acronym" w:semiHidden="1" w:unhideWhenUsed="1"/>
+    <w:lsdException w:name="HTML Address" w:semiHidden="1" w:unhideWhenUsed="1"/>
+    <w:lsdException w:name="HTML Cite" w:semiHidden="1" w:unhideWhenUsed="1"/>
+    <w:lsdException w:name="HTML Code" w:semiHidden="1" w:unhideWhenUsed="1"/>
+    <w:lsdException w:name="HTML Definition" w:semiHidden="1" w:unhideWhenUsed="1"/>
+    <w:lsdException w:name="HTML Keyboard" w:semiHidden="1" w:unhideWhenUsed="1"/>
+    <w:lsdException w:name="HTML Preformatted" w:semiHidden="1" w:unhideWhenUsed="1"/>
+    <w:lsdException w:name="HTML Sample" w:semiHidden="1" w:unhideWhenUsed="1"/>
+    <w:lsdException w:name="HTML Typewriter" w:semiHidden="1" w:unhideWhenUsed="1"/>
+    <w:lsdException w:name="HTML Variable" w:semiHidden="1" w:unhideWhenUsed="1"/>
+    <w:lsdException w:name="Normal Table" w:semiHidden="1" w:unhideWhenUsed="1"/>
+    <w:lsdException w:name="annotation subject" w:semiHidden="1" w:unhideWhenUsed="1"/>
+    <w:lsdException w:name="No List" w:semiHidden="1" w:unhideWhenUsed="1"/>
+    <w:lsdException w:name="Outline List 1" w:semiHidden="1" w:unhideWhenUsed="1"/>
+    <w:lsdException w:name="Outline List 2" w:semiHidden="1" w:unhideWhenUsed="1"/>
+    <w:lsdException w:name="Outline List 3" w:semiHidden="1" w:unhideWhenUsed="1"/>
+    <w:lsdException w:name="Table Simple 1" w:semiHidden="1" w:unhideWhenUsed="1"/>
+    <w:lsdException w:name="Table Simple 2" w:semiHidden="1" w:unhideWhenUsed="1"/>
+    <w:lsdException w:name="Table Simple 3" w:semiHidden="1" w:unhideWhenUsed="1"/>
+    <w:lsdException w:name="Table Classic 1" w:semiHidden="1" w:unhideWhenUsed="1"/>
+    <w:lsdException w:name="Table Classic 2" w:semiHidden="1" w:unhideWhenUsed="1"/>
+    <w:lsdException w:name="Table Classic 3" w:semiHidden="1" w:unhideWhenUsed="1"/>
+    <w:lsdException w:name="Table Classic 4" w:semiHidden="1" w:unhideWhenUsed="1"/>
+    <w:lsdException w:name="Table Colorful 1" w:semiHidden="1" w:unhideWhenUsed="1"/>
+    <w:lsdException w:name="Table Colorful 2" w:semiHidden="1" w:unhideWhenUsed="1"/>
+    <w:lsdException w:name="Table Colorful 3" w:semiHidden="1" w:unhideWhenUsed="1"/>
+    <w:lsdException w:name="Table Columns 1" w:semiHidden="1" w:unhideWhenUsed="1"/>
+    <w:lsdException w:name="Table Columns 2" w:semiHidden="1" w:unhideWhenUsed="1"/>
+    <w:lsdException w:name="Table Columns 3" w:semiHidden="1" w:unhideWhenUsed="1"/>
+    <w:lsdException w:name="Table Columns 4" w:semiHidden="1" w:unhideWhenUsed="1"/>
+    <w:lsdException w:name="Table Columns 5" w:semiHidden="1" w:unhideWhenUsed="1"/>
+    <w:lsdException w:name="Table Grid 1" w:semiHidden="1" w:unhideWhenUsed="1"/>
+    <w:lsdException w:name="Table Grid 2" w:semiHidden="1" w:unhideWhenUsed="1"/>
+    <w:lsdException w:name="Table Grid 3" w:semiHidden="1" w:unhideWhenUsed="1"/>
+    <w:lsdException w:name="Table Grid 4" w:semiHidden="1" w:unhideWhenUsed="1"/>
+    <w:lsdException w:name="Table Grid 5" w:semiHidden="1" w:unhideWhenUsed="1"/>
+    <w:lsdException w:name="Table Grid 6" w:semiHidden="1" w:unhideWhenUsed="1"/>
+    <w:lsdException w:name="Table Grid 7" w:semiHidden="1" w:unhideWhenUsed="1"/>
+    <w:lsdException w:name="Table Grid 8" w:semiHidden="1" w:unhideWhenUsed="1"/>
+    <w:lsdException w:name="Table List 1" w:semiHidden="1" w:unhideWhenUsed="1"/>
+    <w:lsdException w:name="Table List 2" w:semiHidden="1" w:unhideWhenUsed="1"/>
+    <w:lsdException w:name="Table List 3" w:semiHidden="1" w:unhideWhenUsed="1"/>
+    <w:lsdException w:name="Table List 4" w:semiHidden="1" w:unhideWhenUsed="1"/>
+    <w:lsdException w:name="Table List 5" w:semiHidden="1" w:unhideWhenUsed="1"/>
+    <w:lsdException w:name="Table List 6" w:semiHidden="1" w:unhideWhenUsed="1"/>
+    <w:lsdException w:name="Table List 7" w:semiHidden="1" w:unhideWhenUsed="1"/>
+    <w:lsdException w:name="Table List 8" w:semiHidden="1" w:unhideWhenUsed="1"/>
+    <w:lsdException w:name="Table 3D effects 1" w:semiHidden="1" w:unhideWhenUsed="1"/>
+    <w:lsdException w:name="Table 3D effects 2" w:semiHidden="1" w:unhideWhenUsed="1"/>
+    <w:lsdException w:name="Table 3D effects 3" w:semiHidden="1" w:unhideWhenUsed="1"/>
+    <w:lsdException w:name="Table Contemporary" w:semiHidden="1" w:unhideWhenUsed="1"/>
+    <w:lsdException w:name="Table Elegant" w:semiHidden="1" w:unhideWhenUsed="1"/>
+    <w:lsdException w:name="Table Professional" w:semiHidden="1" w:unhideWhenUsed="1"/>
+    <w:lsdException w:name="Table Subtle 1" w:semiHidden="1" w:unhideWhenUsed="1"/>
+    <w:lsdException w:name="Table Subtle 2" w:semiHidden="1" w:unhideWhenUsed="1"/>
+    <w:lsdException w:name="Table Web 1" w:semiHidden="1" w:unhideWhenUsed="1"/>
+    <w:lsdException w:name="Table Web 2" w:semiHidden="1" w:unhideWhenUsed="1"/>
+    <w:lsdException w:name="Table Web 3" w:semiHidden="1" w:unhideWhenUsed="1"/>
+    <w:lsdException w:name="Balloon Text" w:semiHidden="1" w:unhideWhenUsed="1"/>
+    <w:lsdException w:name="Table Grid" w:uiPriority="39"/>
+    <w:lsdException w:name="Table Theme" w:semiHidden="1" w:unhideWhenUsed="1"/>
+    <w:lsdException w:name="Placeholder Text" w:semiHidden="1"/>
+    <w:lsdException w:name="No Spacing" w:uiPriority="1" w:qFormat="1"/>
+    <w:lsdException w:name="Light Shading" w:uiPriority="60"/>
+    <w:lsdException w:name="Light List" w:uiPriority="61"/>
+    <w:lsdException w:name="Light Grid" w:uiPriority="62"/>
+    <w:lsdException w:name="Medium Shading 1" w:uiPriority="63"/>
+    <w:lsdException w:name="Medium Shading 2" w:uiPriority="64"/>
+    <w:lsdException w:name="Medium List 1" w:uiPriority="65"/>
+    <w:lsdException w:name="Medium List 2" w:uiPriority="66"/>
+    <w:lsdException w:name="Medium Grid 1" w:uiPriority="67"/>
+    <w:lsdException w:name="Medium Grid 2" w:uiPriority="68"/>
+    <w:lsdException w:name="Medium Grid 3" w:uiPriority="69"/>
+    <w:lsdException w:name="Dark List" w:uiPriority="70"/>
+    <w:lsdException w:name="Colorful Shading" w:uiPriority="71"/>
+    <w:lsdException w:name="Colorful List" w:uiPriority="72"/>
+    <w:lsdException w:name="Colorful Grid" w:uiPriority="73"/>
+    <w:lsdException w:name="Light Shading Accent 1" w:uiPriority="60"/>
+    <w:lsdException w:name="Light List Accent 1" w:uiPriority="61"/>
+    <w:lsdException w:name="Light Grid Accent 1" w:uiPriority="62"/>
+    <w:lsdException w:name="Medium Shading 1 Accent 1" w:uiPriority="63"/>
+    <w:lsdException w:name="Medium Shading 2 Accent 1" w:uiPriority="64"/>
+    <w:lsdException w:name="Medium List 1 Accent 1" w:uiPriority="65"/>
+    <w:lsdException w:name="Revision" w:semiHidden="1"/>
+    <w:lsdException w:name="List Paragraph" w:uiPriority="34" w:qFormat="1"/>
+    <w:lsdException w:name="Quote" w:uiPriority="29" w:qFormat="1"/>
+    <w:lsdException w:name="Intense Quote" w:uiPriority="30" w:qFormat="1"/>
+    <w:lsdException w:name="Medium List 2 Accent 1" w:uiPriority="66"/>
+    <w:lsdException w:name="Medium Grid 1 Accent 1" w:uiPriority="67"/>
+    <w:lsdException w:name="Medium Grid 2 Accent 1" w:uiPriority="68"/>
+    <w:lsdException w:name="Medium Grid 3 Accent 1" w:uiPriority="69"/>
+    <w:lsdException w:name="Dark List Accent 1" w:uiPriority="70"/>
+    <w:lsdException w:name="Colorful Shading Accent 1" w:uiPriority="71"/>
+    <w:lsdException w:name="Colorful List Accent 1" w:uiPriority="72"/>
+    <w:lsdException w:name="Colorful Grid Accent 1" w:uiPriority="73"/>
+    <w:lsdException w:name="Light Shading Accent 2" w:uiPriority="60"/>
+    <w:lsdException w:name="Light List Accent 2" w:uiPriority="61"/>
+    <w:lsdException w:name="Light Grid Accent 2" w:uiPriority="62"/>
+    <w:lsdException w:name="Medium Shading 1 Accent 2" w:uiPriority="63"/>
+    <w:lsdException w:name="Medium Shading 2 Accent 2" w:uiPriority="64"/>
+    <w:lsdException w:name="Medium List 1 Accent 2" w:uiPriority="65"/>
+    <w:lsdException w:name="Medium List 2 Accent 2" w:uiPriority="66"/>
+    <w:lsdException w:name="Medium Grid 1 Accent 2" w:uiPriority="67"/>
+    <w:lsdException w:name="Medium Grid 2 Accent 2" w:uiPriority="68"/>
+    <w:lsdException w:name="Medium Grid 3 Accent 2" w:uiPriority="69"/>
+    <w:lsdException w:name="Dark List Accent 2" w:uiPriority="70"/>
+    <w:lsdException w:name="Colorful Shading Accent 2" w:uiPriority="71"/>
+    <w:lsdException w:name="Colorful List Accent 2" w:uiPriority="72"/>
+    <w:lsdException w:name="Colorful Grid Accent 2" w:uiPriority="73"/>
+    <w:lsdException w:name="Light Shading Accent 3" w:uiPriority="60"/>
+    <w:lsdException w:name="Light List Accent 3" w:uiPriority="61"/>
+    <w:lsdException w:name="Light Grid Accent 3" w:uiPriority="62"/>
+    <w:lsdException w:name="Medium Shading 1 Accent 3" w:uiPriority="63"/>
+    <w:lsdException w:name="Medium Shading 2 Accent 3" w:uiPriority="64"/>
+    <w:lsdException w:name="Medium List 1 Accent 3" w:uiPriority="65"/>
+    <w:lsdException w:name="Medium List 2 Accent 3" w:uiPriority="66"/>
+    <w:lsdException w:name="Medium Grid 1 Accent 3" w:uiPriority="67"/>
+    <w:lsdException w:name="Medium Grid 2 Accent 3" w:uiPriority="68"/>
+    <w:lsdException w:name="Medium Grid 3 Accent 3" w:uiPriority="69"/>
+    <w:lsdException w:name="Dark List Accent 3" w:uiPriority="70"/>
+    <w:lsdException w:name="Colorful Shading Accent 3" w:uiPriority="71"/>
+    <w:lsdException w:name="Colorful List Accent 3" w:uiPriority="72"/>
+    <w:lsdException w:name="Colorful Grid Accent 3" w:uiPriority="73"/>
+    <w:lsdException w:name="Light Shading Accent 4" w:uiPriority="60"/>
+    <w:lsdException w:name="Light List Accent 4" w:uiPriority="61"/>
+    <w:lsdException w:name="Light Grid Accent 4" w:uiPriority="62"/>
+    <w:lsdException w:name="Medium Shading 1 Accent 4" w:uiPriority="63"/>
+    <w:lsdException w:name="Medium Shading 2 Accent 4" w:uiPriority="64"/>
+    <w:lsdException w:name="Medium List 1 Accent 4" w:uiPriority="65"/>
+    <w:lsdException w:name="Medium List 2 Accent 4" w:uiPriority="66"/>
+    <w:lsdException w:name="Medium Grid 1 Accent 4" w:uiPriority="67"/>
+    <w:lsdException w:name="Medium Grid 2 Accent 4" w:uiPriority="68"/>
+    <w:lsdException w:name="Medium Grid 3 Accent 4" w:uiPriority="69"/>
+    <w:lsdException w:name="Dark List Accent 4" w:uiPriority="70"/>
+    <w:lsdException w:name="Colorful Shading Accent 4" w:uiPriority="71"/>
+    <w:lsdException w:name="Colorful List Accent 4" w:uiPriority="72"/>
+    <w:lsdException w:name="Colorful Grid Accent 4" w:uiPriority="73"/>
+    <w:lsdException w:name="Light Shading Accent 5" w:uiPriority="60"/>
+    <w:lsdException w:name="Light List Accent 5" w:uiPriority="61"/>
+    <w:lsdException w:name="Light Grid Accent 5" w:uiPriority="62"/>
+    <w:lsdException w:name="Medium Shading 1 Accent 5" w:uiPriority="63"/>
+    <w:lsdException w:name="Medium Shading 2 Accent 5" w:uiPriority="64"/>
+    <w:lsdException w:name="Medium List 1 Accent 5" w:uiPriority="65"/>
+    <w:lsdException w:name="Medium List 2 Accent 5" w:uiPriority="66"/>
+    <w:lsdException w:name="Medium Grid 1 Accent 5" w:uiPriority="67"/>
+    <w:lsdException w:name="Medium Grid 2 Accent 5" w:uiPriority="68"/>
+    <w:lsdException w:name="Medium Grid 3 Accent 5" w:uiPriority="69"/>
+    <w:lsdException w:name="Dark List Accent 5" w:uiPriority="70"/>
+    <w:lsdException w:name="Colorful Shading Accent 5" w:uiPriority="71"/>
+    <w:lsdException w:name="Colorful List Accent 5" w:uiPriority="72"/>
+    <w:lsdException w:name="Colorful Grid Accent 5" w:uiPriority="73"/>
+    <w:lsdException w:name="Light Shading Accent 6" w:uiPriority="60"/>
+    <w:lsdException w:name="Light List Accent 6" w:uiPriority="61"/>
+    <w:lsdException w:name="Light Grid Accent 6" w:uiPriority="62"/>
+    <w:lsdException w:name="Medium Shading 1 Accent 6" w:uiPriority="63"/>
+    <w:lsdException w:name="Medium Shading 2 Accent 6" w:uiPriority="64"/>
+    <w:lsdException w:name="Medium List 1 Accent 6" w:uiPriority="65"/>
+    <w:lsdException w:name="Medium List 2 Accent 6" w:uiPriority="66"/>
+    <w:lsdException w:name="Medium Grid 1 Accent 6" w:uiPriority="67"/>
+    <w:lsdException w:name="Medium Grid 2 Accent 6" w:uiPriority="68"/>
+    <w:lsdException w:name="Medium Grid 3 Accent 6" w:uiPriority="69"/>
+    <w:lsdException w:name="Dark List Accent 6" w:uiPriority="70"/>
+    <w:lsdException w:name="Colorful Shading Accent 6" w:uiPriority="71"/>
+    <w:lsdException w:name="Colorful List Accent 6" w:uiPriority="72"/>
+    <w:lsdException w:name="Colorful Grid Accent 6" w:uiPriority="73"/>
+    <w:lsdException w:name="Subtle Emphasis" w:uiPriority="19" w:qFormat="1"/>
+    <w:lsdException w:name="Intense Emphasis" w:uiPriority="21" w:qFormat="1"/>
+    <w:lsdException w:name="Subtle Reference" w:uiPriority="31" w:qFormat="1"/>
+    <w:lsdException w:name="Intense Reference" w:uiPriority="32" w:qFormat="1"/>
+    <w:lsdException w:name="Book Title" w:uiPriority="33" w:qFormat="1"/>
+    <w:lsdException w:name="Bibliography" w:semiHidden="1" w:uiPriority="37" w:unhideWhenUsed="1"/>
+    <w:lsdException w:name="TOC Heading" w:semiHidden="1" w:uiPriority="39" w:unhideWhenUsed="1" w:qFormat="1"/>
+    <w:lsdException w:name="Plain Table 1" w:uiPriority="41"/>
+    <w:lsdException w:name="Plain Table 2" w:uiPriority="42"/>
+    <w:lsdException w:name="Plain Table 3" w:uiPriority="43"/>
+    <w:lsdException w:name="Plain Table 4" w:uiPriority="44"/>
+    <w:lsdException w:name="Plain Table 5" w:uiPriority="45"/>
+    <w:lsdException w:name="Grid Table Light" w:uiPriority="40"/>
+    <w:lsdException w:name="Grid Table 1 Light" w:uiPriority="46"/>
+    <w:lsdException w:name="Grid Table 2" w:uiPriority="47"/>
+    <w:lsdException w:name="Grid Table 3" w:uiPriority="48"/>
+    <w:lsdException w:name="Grid Table 4" w:uiPriority="49"/>
+    <w:lsdException w:name="Grid Table 5 Dark" w:uiPriority="50"/>
+    <w:lsdException w:name="Grid Table 6 Colorful" w:uiPriority="51"/>
+    <w:lsdException w:name="Grid Table 7 Colorful" w:uiPriority="52"/>
+    <w:lsdException w:name="Grid Table 1 Light Accent 1" w:uiPriority="46"/>
+    <w:lsdException w:name="Grid Table 2 Accent 1" w:uiPriority="47"/>
+    <w:lsdException w:name="Grid Table 3 Accent 1" w:uiPriority="48"/>
+    <w:lsdException w:name="Grid Table 4 Accent 1" w:uiPriority="49"/>
+    <w:lsdException w:name="Grid Table 5 Dark Accent 1" w:uiPriority="50"/>
+    <w:lsdException w:name="Grid Table 6 Colorful Accent 1" w:uiPriority="51"/>
+    <w:lsdException w:name="Grid Table 7 Colorful Accent 1" w:uiPriority="52"/>
+    <w:lsdException w:name="Grid Table 1 Light Accent 2" w:uiPriority="46"/>
+    <w:lsdException w:name="Grid Table 2 Accent 2" w:uiPriority="47"/>
+    <w:lsdException w:name="Grid Table 3 Accent 2" w:uiPriority="48"/>
+    <w:lsdException w:name="Grid Table 4 Accent 2" w:uiPriority="49"/>
+    <w:lsdException w:name="Grid Table 5 Dark Accent 2" w:uiPriority="50"/>
+    <w:lsdException w:name="Grid Table 6 Colorful Accent 2" w:uiPriority="51"/>
+    <w:lsdException w:name="Grid Table 7 Colorful Accent 2" w:uiPriority="52"/>
+    <w:lsdException w:name="Grid Table 1 Light Accent 3" w:uiPriority="46"/>
+    <w:lsdException w:name="Grid Table 2 Accent 3" w:uiPriority="47"/>
+    <w:lsdException w:name="Grid Table 3 Accent 3" w:uiPriority="48"/>
+    <w:lsdException w:name="Grid Table 4 Accent 3" w:uiPriority="49"/>
+    <w:lsdException w:name="Grid Table 5 Dark Accent 3" w:uiPriority="50"/>
+    <w:lsdException w:name="Grid Table 6 Colorful Accent 3" w:uiPriority="51"/>
+    <w:lsdException w:name="Grid Table 7 Colorful Accent 3" w:uiPriority="52"/>
+    <w:lsdException w:name="Grid Table 1 Light Accent 4" w:uiPriority="46"/>
+    <w:lsdException w:name="Grid Table 2 Accent 4" w:uiPriority="47"/>
+    <w:lsdException w:name="Grid Table 3 Accent 4" w:uiPriority="48"/>
+    <w:lsdException w:name="Grid Table 4 Accent 4" w:uiPriority="49"/>
+    <w:lsdException w:name="Grid Table 5 Dark Accent 4" w:uiPriority="50"/>
+    <w:lsdException w:name="Grid Table 6 Colorful Accent 4" w:uiPriority="51"/>
+    <w:lsdException w:name="Grid Table 7 Colorful Accent 4" w:uiPriority="52"/>
+    <w:lsdException w:name="Grid Table 1 Light Accent 5" w:uiPriority="46"/>
+    <w:lsdException w:name="Grid Table 2 Accent 5" w:uiPriority="47"/>
+    <w:lsdException w:name="Grid Table 3 Accent 5" w:uiPriority="48"/>
+    <w:lsdException w:name="Grid Table 4 Accent 5" w:uiPriority="49"/>
+    <w:lsdException w:name="Grid Table 5 Dark Accent 5" w:uiPriority="50"/>
+    <w:lsdException w:name="Grid Table 6 Colorful Accent 5" w:uiPriority="51"/>
+    <w:lsdException w:name="Grid Table 7 Colorful Accent 5" w:uiPriority="52"/>
+    <w:lsdException w:name="Grid Table 1 Light Accent 6" w:uiPriority="46"/>
+    <w:lsdException w:name="Grid Table 2 Accent 6" w:uiPriority="47"/>
+    <w:lsdException w:name="Grid Table 3 Accent 6" w:uiPriority="48"/>
+    <w:lsdException w:name="Grid Table 4 Accent 6" w:uiPriority="49"/>
+    <w:lsdException w:name="Grid Table 5 Dark Accent 6" w:uiPriority="50"/>
+    <w:lsdException w:name="Grid Table 6 Colorful Accent 6" w:uiPriority="51"/>
+    <w:lsdException w:name="Grid Table 7 Colorful Accent 6" w:uiPriority="52"/>
+    <w:lsdException w:name="List Table 1 Light" w:uiPriority="46"/>
+    <w:lsdException w:name="List Table 2" w:uiPriority="47"/>
+    <w:lsdException w:name="List Table 3" w:uiPriority="48"/>
+    <w:lsdException w:name="List Table 4" w:uiPriority="49"/>
+    <w:lsdException w:name="List Table 5 Dark" w:uiPriority="50"/>
+    <w:lsdException w:name="List Table 6 Colorful" w:uiPriority="51"/>
+    <w:lsdException w:name="List Table 7 Colorful" w:uiPriority="52"/>
+    <w:lsdException w:name="List Table 1 Light Accent 1" w:uiPriority="46"/>
+    <w:lsdException w:name="List Table 2 Accent 1" w:uiPriority="47"/>
+    <w:lsdException w:name="List Table 3 Accent 1" w:uiPriority="48"/>
+    <w:lsdException w:name="List Table 4 Accent 1" w:uiPriority="49"/>
+    <w:lsdException w:name="List Table 5 Dark Accent 1" w:uiPriority="50"/>
+    <w:lsdException w:name="List Table 6 Colorful Accent 1" w:uiPriority="51"/>
+    <w:lsdException w:name="List Table 7 Colorful Accent 1" w:uiPriority="52"/>
+    <w:lsdException w:name="List Table 1 Light Accent 2" w:uiPriority="46"/>
+    <w:lsdException w:name="List Table 2 Accent 2" w:uiPriority="47"/>
+    <w:lsdException w:name="List Table 3 Accent 2" w:uiPriority="48"/>
+    <w:lsdException w:name="List Table 4 Accent 2" w:uiPriority="49"/>
+    <w:lsdException w:name="List Table 5 Dark Accent 2" w:uiPriority="50"/>
+    <w:lsdException w:name="List Table 6 Colorful Accent 2" w:uiPriority="51"/>
+    <w:lsdException w:name="List Table 7 Colorful Accent 2" w:uiPriority="52"/>
+    <w:lsdException w:name="List Table 1 Light Accent 3" w:uiPriority="46"/>
+    <w:lsdException w:name="List Table 2 Accent 3" w:uiPriority="47"/>
+    <w:lsdException w:name="List Table 3 Accent 3" w:uiPriority="48"/>
+    <w:lsdException w:name="List Table 4 Accent 3" w:uiPriority="49"/>
+    <w:lsdException w:name="List Table 5 Dark Accent 3" w:uiPriority="50"/>
+    <w:lsdException w:name="List Table 6 Colorful Accent 3" w:uiPriority="51"/>
+    <w:lsdException w:name="List Table 7 Colorful Accent 3" w:uiPriority="52"/>
+    <w:lsdException w:name="List Table 1 Light Accent 4" w:uiPriority="46"/>
+    <w:lsdException w:name="List Table 2 Accent 4" w:uiPriority="47"/>
+    <w:lsdException w:name="List Table 3 Accent 4" w:uiPriority="48"/>
+    <w:lsdException w:name="List Table 4 Accent 4" w:uiPriority="49"/>
+    <w:lsdException w:name="List Table 5 Dark Accent 4" w:uiPriority="50"/>
+    <w:lsdException w:name="List Table 6 Colorful Accent 4" w:uiPriority="51"/>
+    <w:lsdException w:name="List Table 7 Colorful Accent 4" w:uiPriority="52"/>
+    <w:lsdException w:name="List Table 1 Light Accent 5" w:uiPriority="46"/>
+    <w:lsdException w:name="List Table 2 Accent 5" w:uiPriority="47"/>
+    <w:lsdException w:name="List Table 3 Accent 5" w:uiPriority="48"/>
+    <w:lsdException w:name="List Table 4 Accent 5" w:uiPriority="49"/>
+    <w:lsdException w:name="List Table 5 Dark Accent 5" w:uiPriority="50"/>
+    <w:lsdException w:name="List Table 6 Colorful Accent 5" w:uiPriority="51"/>
+    <w:lsdException w:name="List Table 7 Colorful Accent 5" w:uiPriority="52"/>
+    <w:lsdException w:name="List Table 1 Light Accent 6" w:uiPriority="46"/>
+    <w:lsdException w:name="List Table 2 Accent 6" w:uiPriority="47"/>
+    <w:lsdException w:name="List Table 3 Accent 6" w:uiPriority="48"/>
+    <w:lsdException w:name="List Table 4 Accent 6" w:uiPriority="49"/>
+    <w:lsdException w:name="List Table 5 Dark Accent 6" w:uiPriority="50"/>
+    <w:lsdException w:name="List Table 6 Colorful Accent 6" w:uiPriority="51"/>
+    <w:lsdException w:name="List Table 7 Colorful Accent 6" w:uiPriority="52"/>
+    <w:lsdException w:name="Mention" w:semiHidden="1" w:unhideWhenUsed="1"/>
+    <w:lsdException w:name="Smart Hyperlink" w:semiHidden="1" w:unhideWhenUsed="1"/>
+    <w:lsdException w:name="Hashtag" w:semiHidden="1" w:unhideWhenUsed="1"/>
+    <w:lsdException w:name="Unresolved Mention" w:semiHidden="1" w:unhideWhenUsed="1"/>
+  </w:latentStyles>
+  <w:style w:type="paragraph" w:default="1" w:styleId="Normal">
+    <w:name w:val="Normal"/>
+    <w:qFormat/>
+  </w:style>
+  <w:style w:type="character" w:default="1" w:styleId="Policepardfaut">
+    <w:name w:val="Default Paragraph Font"/>
+    <w:uiPriority w:val="1"/>
+    <w:semiHidden/>
+    <w:unhideWhenUsed/>
+  </w:style>
+  <w:style w:type="table" w:default="1" w:styleId="TableauNormal">
+    <w:name w:val="Normal Table"/>
+    <w:uiPriority w:val="99"/>
+    <w:semiHidden/>
+    <w:unhideWhenUsed/>
+    <w:tblPr>
+      <w:tblInd w:w="0" w:type="dxa"/>
+      <w:tblCellMar>
+        <w:top w:w="0" w:type="dxa"/>
+        <w:left w:w="108" w:type="dxa"/>
+        <w:bottom w:w="0" w:type="dxa"/>
+        <w:right w:w="108" w:type="dxa"/>
+      </w:tblCellMar>
+    </w:tblPr>
+  </w:style>
+  <w:style w:type="numbering" w:default="1" w:styleId="Aucuneliste">
+    <w:name w:val="No List"/>
+    <w:uiPriority w:val="99"/>
+    <w:semiHidden/>
+    <w:unhideWhenUsed/>
+  </w:style>
+  <w:style w:type="paragraph" w:customStyle="1" w:styleId="E282B840F60E4F23B979B2D6BEF9DA2A">
+    <w:name w:val="E282B840F60E4F23B979B2D6BEF9DA2A"/>
+    <w:rsid w:val="00A1654D"/>
+  </w:style>
+</w:styles>
+</file>
+
+<file path=word/glossary/webSettings.xml><?xml version="1.0" encoding="utf-8"?>
+<w:webSettings xmlns:mc="http://schemas.openxmlformats.org/markup-compatibility/2006" xmlns:r="http://schemas.openxmlformats.org/officeDocument/2006/relationships" xmlns:w="http://schemas.openxmlformats.org/wordprocessingml/2006/main" xmlns:w14="http://schemas.microsoft.com/office/word/2010/wordml" xmlns:w15="http://schemas.microsoft.com/office/word/2012/wordml" xmlns:w16cid="http://schemas.microsoft.com/office/word/2016/wordml/cid" xmlns:w16se="http://schemas.microsoft.com/office/word/2015/wordml/symex" mc:Ignorable="w14 w15 w16se w16cid">
+  <w:optimizeForBrowser/>
+  <w:allowPNG/>
+</w:webSettings>
+</file>
+
 <file path=word/theme/theme1.xml><?xml version="1.0" encoding="utf-8"?>
 <a:theme xmlns:a="http://schemas.openxmlformats.org/drawingml/2006/main" name="Thème Office">
   <a:themeElements>
@@ -2307,7 +2848,7 @@
 </file>
 
 <file path=customXml/itemProps1.xml><?xml version="1.0" encoding="utf-8"?>
-<ds:datastoreItem xmlns:ds="http://schemas.openxmlformats.org/officeDocument/2006/customXml" ds:itemID="{EB4695C0-CD93-432E-BB17-6F4D652839D0}">
+<ds:datastoreItem xmlns:ds="http://schemas.openxmlformats.org/officeDocument/2006/customXml" ds:itemID="{2FA22AEE-94E3-4D3B-B128-C58ED40B85A1}">
   <ds:schemaRefs>
     <ds:schemaRef ds:uri="http://schemas.openxmlformats.org/officeDocument/2006/bibliography"/>
   </ds:schemaRefs>

</xml_diff>